<commit_message>
changes changes i hate changes
</commit_message>
<xml_diff>
--- a/Part_3/Sequence/Sequence-diagrams-v0.2.docx
+++ b/Part_3/Sequence/Sequence-diagrams-v0.2.docx
@@ -1501,13 +1501,11 @@
       <w:r>
         <w:rPr>
           <w:rFonts w:ascii="Roboto" w:hAnsi="Roboto" w:cstheme="minorHAnsi"/>
-          <w:b/>
-          <w:bCs/>
           <w:color w:val="000000" w:themeColor="text1"/>
           <w:sz w:val="24"/>
           <w:szCs w:val="24"/>
         </w:rPr>
-        <w:t>1. Επιλογή Μέσου Μετακίνησης</w:t>
+        <w:t>1</w:t>
       </w:r>
       <w:r>
         <w:rPr>
@@ -1609,6 +1607,170 @@
         </w:rPr>
         <w:t>να έχουν τα ίδια ονόματα με τον κώδικα</w:t>
       </w:r>
+    </w:p>
+    <w:p>
+      <w:pPr>
+        <w:pStyle w:val="ListParagraph"/>
+        <w:numPr>
+          <w:ilvl w:val="0"/>
+          <w:numId w:val="81"/>
+        </w:numPr>
+        <w:spacing w:before="240" w:after="0" w:line="240" w:lineRule="auto"/>
+        <w:ind w:hanging="357"/>
+        <w:contextualSpacing w:val="0"/>
+        <w:jc w:val="both"/>
+        <w:rPr>
+          <w:rFonts w:ascii="Arial" w:hAnsi="Arial" w:cs="Arial"/>
+          <w:color w:val="000000" w:themeColor="text1"/>
+          <w:sz w:val="24"/>
+          <w:szCs w:val="24"/>
+        </w:rPr>
+      </w:pPr>
+      <w:r>
+        <w:rPr>
+          <w:rFonts w:ascii="Roboto" w:hAnsi="Roboto" w:cstheme="minorHAnsi"/>
+          <w:color w:val="000000" w:themeColor="text1"/>
+          <w:sz w:val="24"/>
+          <w:szCs w:val="24"/>
+        </w:rPr>
+        <w:t xml:space="preserve">Από το διάγραμμα ακολουθίας 11 </w:t>
+      </w:r>
+      <w:r>
+        <w:rPr>
+          <w:rFonts w:ascii="Roboto" w:hAnsi="Roboto" w:cstheme="minorHAnsi"/>
+          <w:color w:val="000000" w:themeColor="text1"/>
+          <w:sz w:val="24"/>
+          <w:szCs w:val="24"/>
+        </w:rPr>
+        <w:t xml:space="preserve">αφαιρέθηκε η οθόνη </w:t>
+      </w:r>
+      <w:r>
+        <w:rPr>
+          <w:rFonts w:ascii="Roboto" w:hAnsi="Roboto" w:cstheme="minorHAnsi"/>
+          <w:color w:val="000000" w:themeColor="text1"/>
+          <w:sz w:val="24"/>
+          <w:szCs w:val="24"/>
+        </w:rPr>
+        <w:t>“</w:t>
+      </w:r>
+      <w:proofErr w:type="spellStart"/>
+      <w:r>
+        <w:rPr>
+          <w:rFonts w:ascii="Roboto" w:hAnsi="Roboto" w:cstheme="minorHAnsi"/>
+          <w:color w:val="000000" w:themeColor="text1"/>
+          <w:sz w:val="24"/>
+          <w:szCs w:val="24"/>
+          <w:lang w:val="en-US"/>
+        </w:rPr>
+        <w:t>TaxiEndScreen</w:t>
+      </w:r>
+      <w:proofErr w:type="spellEnd"/>
+      <w:r>
+        <w:rPr>
+          <w:rFonts w:ascii="Roboto" w:hAnsi="Roboto" w:cstheme="minorHAnsi"/>
+          <w:color w:val="000000" w:themeColor="text1"/>
+          <w:sz w:val="24"/>
+          <w:szCs w:val="24"/>
+        </w:rPr>
+        <w:t>”</w:t>
+      </w:r>
+      <w:r>
+        <w:rPr>
+          <w:rFonts w:ascii="Roboto" w:hAnsi="Roboto" w:cstheme="minorHAnsi"/>
+          <w:color w:val="000000" w:themeColor="text1"/>
+          <w:sz w:val="24"/>
+          <w:szCs w:val="24"/>
+        </w:rPr>
+        <w:t xml:space="preserve"> η οποία δεν έκανε τίποτα</w:t>
+      </w:r>
+    </w:p>
+    <w:p>
+      <w:pPr>
+        <w:pStyle w:val="ListParagraph"/>
+        <w:numPr>
+          <w:ilvl w:val="0"/>
+          <w:numId w:val="81"/>
+        </w:numPr>
+        <w:spacing w:before="240" w:after="0" w:line="240" w:lineRule="auto"/>
+        <w:ind w:hanging="357"/>
+        <w:contextualSpacing w:val="0"/>
+        <w:jc w:val="both"/>
+        <w:rPr>
+          <w:rFonts w:ascii="Arial" w:hAnsi="Arial" w:cs="Arial"/>
+          <w:color w:val="000000" w:themeColor="text1"/>
+          <w:sz w:val="24"/>
+          <w:szCs w:val="24"/>
+        </w:rPr>
+      </w:pPr>
+      <w:r>
+        <w:rPr>
+          <w:rFonts w:ascii="Roboto" w:hAnsi="Roboto" w:cstheme="minorHAnsi"/>
+          <w:color w:val="000000" w:themeColor="text1"/>
+          <w:sz w:val="24"/>
+          <w:szCs w:val="24"/>
+        </w:rPr>
+        <w:t xml:space="preserve">Στα διαγράμματα ακολουθίας του οδηγού ταξί χρησιμοποιείται </w:t>
+      </w:r>
+      <w:r>
+        <w:rPr>
+          <w:rFonts w:ascii="Roboto" w:hAnsi="Roboto" w:cstheme="minorHAnsi"/>
+          <w:color w:val="000000" w:themeColor="text1"/>
+          <w:sz w:val="24"/>
+          <w:szCs w:val="24"/>
+        </w:rPr>
+        <w:t xml:space="preserve">τώρα </w:t>
+      </w:r>
+      <w:r>
+        <w:rPr>
+          <w:rFonts w:ascii="Roboto" w:hAnsi="Roboto" w:cstheme="minorHAnsi"/>
+          <w:color w:val="000000" w:themeColor="text1"/>
+          <w:sz w:val="24"/>
+          <w:szCs w:val="24"/>
+        </w:rPr>
+        <w:t xml:space="preserve">η αρχική οθόνη </w:t>
+      </w:r>
+      <w:proofErr w:type="spellStart"/>
+      <w:r>
+        <w:rPr>
+          <w:rFonts w:ascii="Roboto" w:hAnsi="Roboto" w:cstheme="minorHAnsi"/>
+          <w:color w:val="000000" w:themeColor="text1"/>
+          <w:sz w:val="24"/>
+          <w:szCs w:val="24"/>
+          <w:lang w:val="en-US"/>
+        </w:rPr>
+        <w:t>MainScreenTaxi</w:t>
+      </w:r>
+      <w:proofErr w:type="spellEnd"/>
+      <w:r>
+        <w:rPr>
+          <w:rFonts w:ascii="Roboto" w:hAnsi="Roboto" w:cstheme="minorHAnsi"/>
+          <w:color w:val="000000" w:themeColor="text1"/>
+          <w:sz w:val="24"/>
+          <w:szCs w:val="24"/>
+        </w:rPr>
+        <w:t xml:space="preserve"> </w:t>
+      </w:r>
+      <w:r>
+        <w:rPr>
+          <w:rFonts w:ascii="Roboto" w:hAnsi="Roboto" w:cstheme="minorHAnsi"/>
+          <w:color w:val="000000" w:themeColor="text1"/>
+          <w:sz w:val="24"/>
+          <w:szCs w:val="24"/>
+        </w:rPr>
+        <w:t xml:space="preserve">αντί για την </w:t>
+      </w:r>
+      <w:proofErr w:type="spellStart"/>
+      <w:r>
+        <w:rPr>
+          <w:rFonts w:ascii="Roboto" w:hAnsi="Roboto" w:cstheme="minorHAnsi"/>
+          <w:color w:val="000000" w:themeColor="text1"/>
+          <w:sz w:val="24"/>
+          <w:szCs w:val="24"/>
+          <w:lang w:val="en-US"/>
+        </w:rPr>
+        <w:t>MainScreen</w:t>
+      </w:r>
+      <w:proofErr w:type="spellEnd"/>
     </w:p>
     <w:p/>
     <w:p/>
@@ -1632,7 +1794,6 @@
     <w:p/>
     <w:p/>
     <w:p/>
-    <w:p/>
     <w:p>
       <w:pPr>
         <w:pStyle w:val="Style1"/>
@@ -1719,9 +1880,9 @@
           <w:lang w:val="en-US"/>
         </w:rPr>
         <w:drawing>
-          <wp:inline distT="0" distB="0" distL="0" distR="0" wp14:anchorId="0D973F5E" wp14:editId="28A60CB8">
-            <wp:extent cx="5274174" cy="7774305"/>
-            <wp:effectExtent l="0" t="0" r="3175" b="0"/>
+          <wp:inline distT="0" distB="0" distL="0" distR="0" wp14:anchorId="0D973F5E" wp14:editId="37DD76A8">
+            <wp:extent cx="5342467" cy="7874971"/>
+            <wp:effectExtent l="0" t="0" r="0" b="0"/>
             <wp:docPr id="780990432" name="Picture 1"/>
             <wp:cNvGraphicFramePr>
               <a:graphicFrameLocks xmlns:a="http://schemas.openxmlformats.org/drawingml/2006/main" noChangeAspect="1"/>
@@ -1748,7 +1909,7 @@
                   <pic:spPr>
                     <a:xfrm>
                       <a:off x="0" y="0"/>
-                      <a:ext cx="5274174" cy="7774305"/>
+                      <a:ext cx="5349519" cy="7885365"/>
                     </a:xfrm>
                     <a:prstGeom prst="rect">
                       <a:avLst/>
@@ -1791,16 +1952,16 @@
         </w:rPr>
         <w:lastRenderedPageBreak/>
         <w:drawing>
-          <wp:anchor distT="0" distB="0" distL="114300" distR="114300" simplePos="0" relativeHeight="251658240" behindDoc="0" locked="0" layoutInCell="1" allowOverlap="1" wp14:anchorId="430B0DE4" wp14:editId="5E4C1A9E">
+          <wp:anchor distT="0" distB="0" distL="114300" distR="114300" simplePos="0" relativeHeight="251658240" behindDoc="0" locked="0" layoutInCell="1" allowOverlap="1" wp14:anchorId="430B0DE4" wp14:editId="02FA8F7F">
             <wp:simplePos x="0" y="0"/>
             <wp:positionH relativeFrom="margin">
               <wp:align>center</wp:align>
             </wp:positionH>
             <wp:positionV relativeFrom="paragraph">
-              <wp:posOffset>575521</wp:posOffset>
+              <wp:posOffset>448522</wp:posOffset>
             </wp:positionV>
-            <wp:extent cx="6480175" cy="7391400"/>
-            <wp:effectExtent l="0" t="0" r="0" b="0"/>
+            <wp:extent cx="6799580" cy="8331200"/>
+            <wp:effectExtent l="0" t="0" r="1270" b="0"/>
             <wp:wrapSquare wrapText="bothSides"/>
             <wp:docPr id="1337222067" name="Picture 1"/>
             <wp:cNvGraphicFramePr>
@@ -1810,7 +1971,7 @@
               <a:graphicData uri="http://schemas.openxmlformats.org/drawingml/2006/picture">
                 <pic:pic xmlns:pic="http://schemas.openxmlformats.org/drawingml/2006/picture">
                   <pic:nvPicPr>
-                    <pic:cNvPr id="1337222067" name=""/>
+                    <pic:cNvPr id="1337222067" name="Picture 1"/>
                     <pic:cNvPicPr/>
                   </pic:nvPicPr>
                   <pic:blipFill>
@@ -1828,7 +1989,7 @@
                   <pic:spPr>
                     <a:xfrm>
                       <a:off x="0" y="0"/>
-                      <a:ext cx="6480175" cy="7391400"/>
+                      <a:ext cx="6799580" cy="8331200"/>
                     </a:xfrm>
                     <a:prstGeom prst="rect">
                       <a:avLst/>
@@ -1860,34 +2021,6 @@
     </w:p>
     <w:p>
       <w:pPr>
-        <w:spacing w:line="360" w:lineRule="auto"/>
-        <w:rPr>
-          <w:rFonts w:ascii="Arial" w:eastAsiaTheme="majorEastAsia" w:hAnsi="Arial" w:cs="Arial"/>
-          <w:b/>
-          <w:bCs/>
-          <w:color w:val="002060"/>
-          <w:sz w:val="32"/>
-          <w:szCs w:val="32"/>
-          <w:lang w:val="en-US"/>
-        </w:rPr>
-      </w:pPr>
-    </w:p>
-    <w:p>
-      <w:pPr>
-        <w:spacing w:line="360" w:lineRule="auto"/>
-        <w:rPr>
-          <w:rFonts w:ascii="Arial" w:eastAsiaTheme="majorEastAsia" w:hAnsi="Arial" w:cs="Arial"/>
-          <w:b/>
-          <w:bCs/>
-          <w:color w:val="002060"/>
-          <w:sz w:val="32"/>
-          <w:szCs w:val="32"/>
-          <w:lang w:val="en-US"/>
-        </w:rPr>
-      </w:pPr>
-    </w:p>
-    <w:p>
-      <w:pPr>
         <w:pStyle w:val="ListParagraph"/>
         <w:numPr>
           <w:ilvl w:val="0"/>
@@ -1916,16 +2049,16 @@
         </w:rPr>
         <w:lastRenderedPageBreak/>
         <w:drawing>
-          <wp:anchor distT="0" distB="0" distL="114300" distR="114300" simplePos="0" relativeHeight="251659264" behindDoc="0" locked="0" layoutInCell="1" allowOverlap="1" wp14:anchorId="793227B1" wp14:editId="7F3783BA">
+          <wp:anchor distT="0" distB="0" distL="114300" distR="114300" simplePos="0" relativeHeight="251659264" behindDoc="0" locked="0" layoutInCell="1" allowOverlap="1" wp14:anchorId="793227B1" wp14:editId="0E769A26">
             <wp:simplePos x="0" y="0"/>
             <wp:positionH relativeFrom="margin">
               <wp:align>center</wp:align>
             </wp:positionH>
             <wp:positionV relativeFrom="paragraph">
-              <wp:posOffset>567055</wp:posOffset>
+              <wp:posOffset>456777</wp:posOffset>
             </wp:positionV>
-            <wp:extent cx="6747510" cy="6832600"/>
-            <wp:effectExtent l="0" t="0" r="0" b="6350"/>
+            <wp:extent cx="7039610" cy="6849110"/>
+            <wp:effectExtent l="0" t="0" r="8890" b="8890"/>
             <wp:wrapTopAndBottom/>
             <wp:docPr id="2097329609" name="Picture 1"/>
             <wp:cNvGraphicFramePr>
@@ -1935,7 +2068,7 @@
               <a:graphicData uri="http://schemas.openxmlformats.org/drawingml/2006/picture">
                 <pic:pic xmlns:pic="http://schemas.openxmlformats.org/drawingml/2006/picture">
                   <pic:nvPicPr>
-                    <pic:cNvPr id="2097329609" name=""/>
+                    <pic:cNvPr id="2097329609" name="Picture 1"/>
                     <pic:cNvPicPr/>
                   </pic:nvPicPr>
                   <pic:blipFill>
@@ -1953,7 +2086,7 @@
                   <pic:spPr>
                     <a:xfrm>
                       <a:off x="0" y="0"/>
-                      <a:ext cx="6747510" cy="6832600"/>
+                      <a:ext cx="7039610" cy="6849110"/>
                     </a:xfrm>
                     <a:prstGeom prst="rect">
                       <a:avLst/>
@@ -2055,16 +2188,16 @@
         </w:rPr>
         <w:lastRenderedPageBreak/>
         <w:drawing>
-          <wp:anchor distT="0" distB="0" distL="114300" distR="114300" simplePos="0" relativeHeight="251660288" behindDoc="0" locked="0" layoutInCell="1" allowOverlap="1" wp14:anchorId="30F5DDF9" wp14:editId="2B893F35">
+          <wp:anchor distT="0" distB="0" distL="114300" distR="114300" simplePos="0" relativeHeight="251660288" behindDoc="0" locked="0" layoutInCell="1" allowOverlap="1" wp14:anchorId="30F5DDF9" wp14:editId="2D095FD8">
             <wp:simplePos x="0" y="0"/>
             <wp:positionH relativeFrom="margin">
               <wp:align>center</wp:align>
             </wp:positionH>
             <wp:positionV relativeFrom="paragraph">
-              <wp:posOffset>507576</wp:posOffset>
+              <wp:posOffset>474134</wp:posOffset>
             </wp:positionV>
-            <wp:extent cx="6127750" cy="6002655"/>
-            <wp:effectExtent l="0" t="0" r="6350" b="0"/>
+            <wp:extent cx="7052310" cy="6908165"/>
+            <wp:effectExtent l="0" t="0" r="0" b="6985"/>
             <wp:wrapTopAndBottom/>
             <wp:docPr id="490868681" name="Picture 1"/>
             <wp:cNvGraphicFramePr>
@@ -2074,7 +2207,7 @@
               <a:graphicData uri="http://schemas.openxmlformats.org/drawingml/2006/picture">
                 <pic:pic xmlns:pic="http://schemas.openxmlformats.org/drawingml/2006/picture">
                   <pic:nvPicPr>
-                    <pic:cNvPr id="490868681" name=""/>
+                    <pic:cNvPr id="490868681" name="Picture 1"/>
                     <pic:cNvPicPr/>
                   </pic:nvPicPr>
                   <pic:blipFill>
@@ -2092,7 +2225,7 @@
                   <pic:spPr>
                     <a:xfrm>
                       <a:off x="0" y="0"/>
-                      <a:ext cx="6127750" cy="6002655"/>
+                      <a:ext cx="7052310" cy="6908165"/>
                     </a:xfrm>
                     <a:prstGeom prst="rect">
                       <a:avLst/>
@@ -2160,35 +2293,6 @@
           <w:color w:val="002060"/>
           <w:sz w:val="32"/>
           <w:szCs w:val="32"/>
-          <w:lang w:val="en-US"/>
-        </w:rPr>
-      </w:pPr>
-    </w:p>
-    <w:p>
-      <w:pPr>
-        <w:spacing w:line="360" w:lineRule="auto"/>
-        <w:rPr>
-          <w:rFonts w:ascii="Arial" w:eastAsiaTheme="majorEastAsia" w:hAnsi="Arial" w:cs="Arial"/>
-          <w:b/>
-          <w:bCs/>
-          <w:color w:val="002060"/>
-          <w:sz w:val="32"/>
-          <w:szCs w:val="32"/>
-          <w:lang w:val="en-US"/>
-        </w:rPr>
-      </w:pPr>
-    </w:p>
-    <w:p>
-      <w:pPr>
-        <w:spacing w:line="360" w:lineRule="auto"/>
-        <w:rPr>
-          <w:rFonts w:ascii="Arial" w:eastAsiaTheme="majorEastAsia" w:hAnsi="Arial" w:cs="Arial"/>
-          <w:b/>
-          <w:bCs/>
-          <w:color w:val="002060"/>
-          <w:sz w:val="32"/>
-          <w:szCs w:val="32"/>
-          <w:lang w:val="en-US"/>
         </w:rPr>
       </w:pPr>
     </w:p>
@@ -2222,16 +2326,16 @@
         </w:rPr>
         <w:lastRenderedPageBreak/>
         <w:drawing>
-          <wp:anchor distT="0" distB="0" distL="114300" distR="114300" simplePos="0" relativeHeight="251661312" behindDoc="0" locked="0" layoutInCell="1" allowOverlap="1" wp14:anchorId="141FE2DD" wp14:editId="76A620FA">
+          <wp:anchor distT="0" distB="0" distL="114300" distR="114300" simplePos="0" relativeHeight="251661312" behindDoc="0" locked="0" layoutInCell="1" allowOverlap="1" wp14:anchorId="141FE2DD" wp14:editId="071225F1">
             <wp:simplePos x="0" y="0"/>
             <wp:positionH relativeFrom="margin">
               <wp:align>center</wp:align>
             </wp:positionH>
             <wp:positionV relativeFrom="paragraph">
-              <wp:posOffset>439843</wp:posOffset>
+              <wp:posOffset>355389</wp:posOffset>
             </wp:positionV>
-            <wp:extent cx="6278245" cy="5553710"/>
-            <wp:effectExtent l="0" t="0" r="8255" b="8890"/>
+            <wp:extent cx="7187565" cy="6358255"/>
+            <wp:effectExtent l="0" t="0" r="0" b="4445"/>
             <wp:wrapTopAndBottom/>
             <wp:docPr id="994001958" name="Picture 1"/>
             <wp:cNvGraphicFramePr>
@@ -2259,7 +2363,7 @@
                   <pic:spPr>
                     <a:xfrm>
                       <a:off x="0" y="0"/>
-                      <a:ext cx="6278245" cy="5553710"/>
+                      <a:ext cx="7187565" cy="6358255"/>
                     </a:xfrm>
                     <a:prstGeom prst="rect">
                       <a:avLst/>
@@ -2355,21 +2459,6 @@
           <w:color w:val="002060"/>
           <w:sz w:val="32"/>
           <w:szCs w:val="32"/>
-          <w:lang w:val="en-US"/>
-        </w:rPr>
-      </w:pPr>
-    </w:p>
-    <w:p>
-      <w:pPr>
-        <w:spacing w:line="360" w:lineRule="auto"/>
-        <w:rPr>
-          <w:rFonts w:ascii="Arial" w:eastAsiaTheme="majorEastAsia" w:hAnsi="Arial" w:cs="Arial"/>
-          <w:b/>
-          <w:bCs/>
-          <w:color w:val="002060"/>
-          <w:sz w:val="32"/>
-          <w:szCs w:val="32"/>
-          <w:lang w:val="en-US"/>
         </w:rPr>
       </w:pPr>
     </w:p>
@@ -2403,16 +2492,16 @@
         </w:rPr>
         <w:lastRenderedPageBreak/>
         <w:drawing>
-          <wp:anchor distT="0" distB="0" distL="114300" distR="114300" simplePos="0" relativeHeight="251662336" behindDoc="0" locked="0" layoutInCell="1" allowOverlap="1" wp14:anchorId="1007D92D" wp14:editId="0F51B3E4">
+          <wp:anchor distT="0" distB="0" distL="114300" distR="114300" simplePos="0" relativeHeight="251662336" behindDoc="0" locked="0" layoutInCell="1" allowOverlap="1" wp14:anchorId="1007D92D" wp14:editId="12FF33CA">
             <wp:simplePos x="0" y="0"/>
             <wp:positionH relativeFrom="margin">
               <wp:align>center</wp:align>
             </wp:positionH>
             <wp:positionV relativeFrom="paragraph">
-              <wp:posOffset>448098</wp:posOffset>
+              <wp:posOffset>422910</wp:posOffset>
             </wp:positionV>
-            <wp:extent cx="6537960" cy="6866255"/>
-            <wp:effectExtent l="0" t="0" r="0" b="0"/>
+            <wp:extent cx="7137400" cy="7494905"/>
+            <wp:effectExtent l="0" t="0" r="6350" b="0"/>
             <wp:wrapTopAndBottom/>
             <wp:docPr id="607587100" name="Picture 1"/>
             <wp:cNvGraphicFramePr>
@@ -2440,7 +2529,7 @@
                   <pic:spPr>
                     <a:xfrm>
                       <a:off x="0" y="0"/>
-                      <a:ext cx="6537960" cy="6866255"/>
+                      <a:ext cx="7137400" cy="7494905"/>
                     </a:xfrm>
                     <a:prstGeom prst="rect">
                       <a:avLst/>
@@ -2494,21 +2583,6 @@
           <w:color w:val="002060"/>
           <w:sz w:val="32"/>
           <w:szCs w:val="32"/>
-          <w:lang w:val="en-US"/>
-        </w:rPr>
-      </w:pPr>
-    </w:p>
-    <w:p>
-      <w:pPr>
-        <w:spacing w:line="360" w:lineRule="auto"/>
-        <w:rPr>
-          <w:rFonts w:ascii="Arial" w:eastAsiaTheme="majorEastAsia" w:hAnsi="Arial" w:cs="Arial"/>
-          <w:b/>
-          <w:bCs/>
-          <w:color w:val="002060"/>
-          <w:sz w:val="32"/>
-          <w:szCs w:val="32"/>
-          <w:lang w:val="en-US"/>
         </w:rPr>
       </w:pPr>
     </w:p>
@@ -2542,16 +2616,16 @@
         </w:rPr>
         <w:lastRenderedPageBreak/>
         <w:drawing>
-          <wp:anchor distT="0" distB="0" distL="114300" distR="114300" simplePos="0" relativeHeight="251663360" behindDoc="0" locked="0" layoutInCell="1" allowOverlap="1" wp14:anchorId="6599BF0C" wp14:editId="79240A25">
+          <wp:anchor distT="0" distB="0" distL="114300" distR="114300" simplePos="0" relativeHeight="251663360" behindDoc="0" locked="0" layoutInCell="1" allowOverlap="1" wp14:anchorId="6599BF0C" wp14:editId="66A647D3">
             <wp:simplePos x="0" y="0"/>
             <wp:positionH relativeFrom="margin">
               <wp:align>center</wp:align>
             </wp:positionH>
             <wp:positionV relativeFrom="paragraph">
-              <wp:posOffset>389043</wp:posOffset>
+              <wp:posOffset>389255</wp:posOffset>
             </wp:positionV>
-            <wp:extent cx="6307455" cy="7958455"/>
-            <wp:effectExtent l="0" t="0" r="0" b="4445"/>
+            <wp:extent cx="6702425" cy="8458200"/>
+            <wp:effectExtent l="0" t="0" r="3175" b="0"/>
             <wp:wrapTopAndBottom/>
             <wp:docPr id="1768828386" name="Picture 1"/>
             <wp:cNvGraphicFramePr>
@@ -2561,7 +2635,7 @@
               <a:graphicData uri="http://schemas.openxmlformats.org/drawingml/2006/picture">
                 <pic:pic xmlns:pic="http://schemas.openxmlformats.org/drawingml/2006/picture">
                   <pic:nvPicPr>
-                    <pic:cNvPr id="1768828386" name=""/>
+                    <pic:cNvPr id="1768828386" name="Picture 1"/>
                     <pic:cNvPicPr/>
                   </pic:nvPicPr>
                   <pic:blipFill>
@@ -2579,7 +2653,7 @@
                   <pic:spPr>
                     <a:xfrm>
                       <a:off x="0" y="0"/>
-                      <a:ext cx="6307455" cy="7958455"/>
+                      <a:ext cx="6702425" cy="8458200"/>
                     </a:xfrm>
                     <a:prstGeom prst="rect">
                       <a:avLst/>
@@ -2611,20 +2685,6 @@
     </w:p>
     <w:p>
       <w:pPr>
-        <w:spacing w:line="360" w:lineRule="auto"/>
-        <w:rPr>
-          <w:rFonts w:ascii="Arial" w:eastAsiaTheme="majorEastAsia" w:hAnsi="Arial" w:cs="Arial"/>
-          <w:b/>
-          <w:bCs/>
-          <w:color w:val="002060"/>
-          <w:sz w:val="32"/>
-          <w:szCs w:val="32"/>
-          <w:lang w:val="en-US"/>
-        </w:rPr>
-      </w:pPr>
-    </w:p>
-    <w:p>
-      <w:pPr>
         <w:pStyle w:val="ListParagraph"/>
         <w:numPr>
           <w:ilvl w:val="0"/>
@@ -2653,16 +2713,16 @@
         </w:rPr>
         <w:lastRenderedPageBreak/>
         <w:drawing>
-          <wp:anchor distT="0" distB="0" distL="114300" distR="114300" simplePos="0" relativeHeight="251664384" behindDoc="0" locked="0" layoutInCell="1" allowOverlap="1" wp14:anchorId="71C4515A" wp14:editId="657FF698">
+          <wp:anchor distT="0" distB="0" distL="114300" distR="114300" simplePos="0" relativeHeight="251664384" behindDoc="0" locked="0" layoutInCell="1" allowOverlap="1" wp14:anchorId="71C4515A" wp14:editId="4302974D">
             <wp:simplePos x="0" y="0"/>
             <wp:positionH relativeFrom="margin">
               <wp:align>center</wp:align>
             </wp:positionH>
             <wp:positionV relativeFrom="paragraph">
-              <wp:posOffset>397510</wp:posOffset>
+              <wp:posOffset>414655</wp:posOffset>
             </wp:positionV>
-            <wp:extent cx="6196330" cy="6375400"/>
-            <wp:effectExtent l="0" t="0" r="0" b="6350"/>
+            <wp:extent cx="7067550" cy="7272655"/>
+            <wp:effectExtent l="0" t="0" r="0" b="4445"/>
             <wp:wrapTopAndBottom/>
             <wp:docPr id="1464285470" name="Picture 1"/>
             <wp:cNvGraphicFramePr>
@@ -2672,7 +2732,7 @@
               <a:graphicData uri="http://schemas.openxmlformats.org/drawingml/2006/picture">
                 <pic:pic xmlns:pic="http://schemas.openxmlformats.org/drawingml/2006/picture">
                   <pic:nvPicPr>
-                    <pic:cNvPr id="1464285470" name=""/>
+                    <pic:cNvPr id="1464285470" name="Picture 1"/>
                     <pic:cNvPicPr/>
                   </pic:nvPicPr>
                   <pic:blipFill>
@@ -2690,7 +2750,7 @@
                   <pic:spPr>
                     <a:xfrm>
                       <a:off x="0" y="0"/>
-                      <a:ext cx="6196330" cy="6375400"/>
+                      <a:ext cx="7067550" cy="7272655"/>
                     </a:xfrm>
                     <a:prstGeom prst="rect">
                       <a:avLst/>
@@ -2758,35 +2818,6 @@
           <w:color w:val="002060"/>
           <w:sz w:val="32"/>
           <w:szCs w:val="32"/>
-          <w:lang w:val="en-US"/>
-        </w:rPr>
-      </w:pPr>
-    </w:p>
-    <w:p>
-      <w:pPr>
-        <w:spacing w:line="360" w:lineRule="auto"/>
-        <w:rPr>
-          <w:rFonts w:ascii="Arial" w:eastAsiaTheme="majorEastAsia" w:hAnsi="Arial" w:cs="Arial"/>
-          <w:b/>
-          <w:bCs/>
-          <w:color w:val="002060"/>
-          <w:sz w:val="32"/>
-          <w:szCs w:val="32"/>
-          <w:lang w:val="en-US"/>
-        </w:rPr>
-      </w:pPr>
-    </w:p>
-    <w:p>
-      <w:pPr>
-        <w:spacing w:line="360" w:lineRule="auto"/>
-        <w:rPr>
-          <w:rFonts w:ascii="Arial" w:eastAsiaTheme="majorEastAsia" w:hAnsi="Arial" w:cs="Arial"/>
-          <w:b/>
-          <w:bCs/>
-          <w:color w:val="002060"/>
-          <w:sz w:val="32"/>
-          <w:szCs w:val="32"/>
-          <w:lang w:val="en-US"/>
         </w:rPr>
       </w:pPr>
     </w:p>
@@ -2820,15 +2851,15 @@
         </w:rPr>
         <w:lastRenderedPageBreak/>
         <w:drawing>
-          <wp:anchor distT="0" distB="0" distL="114300" distR="114300" simplePos="0" relativeHeight="251665408" behindDoc="0" locked="0" layoutInCell="1" allowOverlap="1" wp14:anchorId="101D6FD6" wp14:editId="4241E2F3">
+          <wp:anchor distT="0" distB="0" distL="114300" distR="114300" simplePos="0" relativeHeight="251665408" behindDoc="0" locked="0" layoutInCell="1" allowOverlap="1" wp14:anchorId="101D6FD6" wp14:editId="36A646E3">
             <wp:simplePos x="0" y="0"/>
             <wp:positionH relativeFrom="margin">
               <wp:align>center</wp:align>
             </wp:positionH>
             <wp:positionV relativeFrom="paragraph">
-              <wp:posOffset>405976</wp:posOffset>
+              <wp:posOffset>406400</wp:posOffset>
             </wp:positionV>
-            <wp:extent cx="6292850" cy="5909310"/>
+            <wp:extent cx="6860540" cy="6442710"/>
             <wp:effectExtent l="0" t="0" r="0" b="0"/>
             <wp:wrapTopAndBottom/>
             <wp:docPr id="1395567709" name="Picture 1"/>
@@ -2839,7 +2870,7 @@
               <a:graphicData uri="http://schemas.openxmlformats.org/drawingml/2006/picture">
                 <pic:pic xmlns:pic="http://schemas.openxmlformats.org/drawingml/2006/picture">
                   <pic:nvPicPr>
-                    <pic:cNvPr id="1395567709" name=""/>
+                    <pic:cNvPr id="1395567709" name="Picture 1"/>
                     <pic:cNvPicPr/>
                   </pic:nvPicPr>
                   <pic:blipFill>
@@ -2857,7 +2888,7 @@
                   <pic:spPr>
                     <a:xfrm>
                       <a:off x="0" y="0"/>
-                      <a:ext cx="6292850" cy="5909310"/>
+                      <a:ext cx="6860540" cy="6442710"/>
                     </a:xfrm>
                     <a:prstGeom prst="rect">
                       <a:avLst/>
@@ -2939,35 +2970,6 @@
           <w:color w:val="002060"/>
           <w:sz w:val="32"/>
           <w:szCs w:val="32"/>
-          <w:lang w:val="en-US"/>
-        </w:rPr>
-      </w:pPr>
-    </w:p>
-    <w:p>
-      <w:pPr>
-        <w:spacing w:line="360" w:lineRule="auto"/>
-        <w:rPr>
-          <w:rFonts w:ascii="Arial" w:eastAsiaTheme="majorEastAsia" w:hAnsi="Arial" w:cs="Arial"/>
-          <w:b/>
-          <w:bCs/>
-          <w:color w:val="002060"/>
-          <w:sz w:val="32"/>
-          <w:szCs w:val="32"/>
-          <w:lang w:val="en-US"/>
-        </w:rPr>
-      </w:pPr>
-    </w:p>
-    <w:p>
-      <w:pPr>
-        <w:spacing w:line="360" w:lineRule="auto"/>
-        <w:rPr>
-          <w:rFonts w:ascii="Arial" w:eastAsiaTheme="majorEastAsia" w:hAnsi="Arial" w:cs="Arial"/>
-          <w:b/>
-          <w:bCs/>
-          <w:color w:val="002060"/>
-          <w:sz w:val="32"/>
-          <w:szCs w:val="32"/>
-          <w:lang w:val="en-US"/>
         </w:rPr>
       </w:pPr>
     </w:p>
@@ -3001,16 +3003,16 @@
         </w:rPr>
         <w:lastRenderedPageBreak/>
         <w:drawing>
-          <wp:anchor distT="0" distB="0" distL="114300" distR="114300" simplePos="0" relativeHeight="251666432" behindDoc="0" locked="0" layoutInCell="1" allowOverlap="1" wp14:anchorId="049711C8" wp14:editId="34696327">
+          <wp:anchor distT="0" distB="0" distL="114300" distR="114300" simplePos="0" relativeHeight="251666432" behindDoc="0" locked="0" layoutInCell="1" allowOverlap="1" wp14:anchorId="049711C8" wp14:editId="341C305E">
             <wp:simplePos x="0" y="0"/>
             <wp:positionH relativeFrom="margin">
               <wp:align>center</wp:align>
             </wp:positionH>
             <wp:positionV relativeFrom="paragraph">
-              <wp:posOffset>447887</wp:posOffset>
+              <wp:posOffset>448310</wp:posOffset>
             </wp:positionV>
-            <wp:extent cx="6218555" cy="5113655"/>
-            <wp:effectExtent l="0" t="0" r="0" b="0"/>
+            <wp:extent cx="6732905" cy="5537200"/>
+            <wp:effectExtent l="0" t="0" r="0" b="6350"/>
             <wp:wrapTopAndBottom/>
             <wp:docPr id="1838789029" name="Picture 1"/>
             <wp:cNvGraphicFramePr>
@@ -3020,7 +3022,7 @@
               <a:graphicData uri="http://schemas.openxmlformats.org/drawingml/2006/picture">
                 <pic:pic xmlns:pic="http://schemas.openxmlformats.org/drawingml/2006/picture">
                   <pic:nvPicPr>
-                    <pic:cNvPr id="1838789029" name=""/>
+                    <pic:cNvPr id="1838789029" name="Picture 1"/>
                     <pic:cNvPicPr/>
                   </pic:nvPicPr>
                   <pic:blipFill>
@@ -3038,7 +3040,7 @@
                   <pic:spPr>
                     <a:xfrm>
                       <a:off x="0" y="0"/>
-                      <a:ext cx="6218555" cy="5113655"/>
+                      <a:ext cx="6732905" cy="5537200"/>
                     </a:xfrm>
                     <a:prstGeom prst="rect">
                       <a:avLst/>
@@ -3148,21 +3150,6 @@
           <w:color w:val="002060"/>
           <w:sz w:val="32"/>
           <w:szCs w:val="32"/>
-          <w:lang w:val="en-US"/>
-        </w:rPr>
-      </w:pPr>
-    </w:p>
-    <w:p>
-      <w:pPr>
-        <w:spacing w:line="360" w:lineRule="auto"/>
-        <w:rPr>
-          <w:rFonts w:ascii="Arial" w:eastAsiaTheme="majorEastAsia" w:hAnsi="Arial" w:cs="Arial"/>
-          <w:b/>
-          <w:bCs/>
-          <w:color w:val="002060"/>
-          <w:sz w:val="32"/>
-          <w:szCs w:val="32"/>
-          <w:lang w:val="en-US"/>
         </w:rPr>
       </w:pPr>
     </w:p>
@@ -3196,16 +3183,16 @@
         </w:rPr>
         <w:lastRenderedPageBreak/>
         <w:drawing>
-          <wp:anchor distT="0" distB="0" distL="114300" distR="114300" simplePos="0" relativeHeight="251667456" behindDoc="0" locked="0" layoutInCell="1" allowOverlap="1" wp14:anchorId="631F3C4B" wp14:editId="166EF9D4">
+          <wp:anchor distT="0" distB="0" distL="114300" distR="114300" simplePos="0" relativeHeight="251667456" behindDoc="0" locked="0" layoutInCell="1" allowOverlap="1" wp14:anchorId="631F3C4B" wp14:editId="25BCE188">
             <wp:simplePos x="0" y="0"/>
             <wp:positionH relativeFrom="margin">
               <wp:align>center</wp:align>
             </wp:positionH>
             <wp:positionV relativeFrom="paragraph">
-              <wp:posOffset>389043</wp:posOffset>
+              <wp:posOffset>389255</wp:posOffset>
             </wp:positionV>
-            <wp:extent cx="6230620" cy="6350000"/>
-            <wp:effectExtent l="0" t="0" r="0" b="0"/>
+            <wp:extent cx="7002145" cy="7179310"/>
+            <wp:effectExtent l="0" t="0" r="8255" b="2540"/>
             <wp:wrapTopAndBottom/>
             <wp:docPr id="1944305248" name="Picture 1"/>
             <wp:cNvGraphicFramePr>
@@ -3215,7 +3202,7 @@
               <a:graphicData uri="http://schemas.openxmlformats.org/drawingml/2006/picture">
                 <pic:pic xmlns:pic="http://schemas.openxmlformats.org/drawingml/2006/picture">
                   <pic:nvPicPr>
-                    <pic:cNvPr id="1944305248" name=""/>
+                    <pic:cNvPr id="1944305248" name="Picture 1"/>
                     <pic:cNvPicPr/>
                   </pic:nvPicPr>
                   <pic:blipFill>
@@ -3233,7 +3220,7 @@
                   <pic:spPr>
                     <a:xfrm>
                       <a:off x="0" y="0"/>
-                      <a:ext cx="6230620" cy="6350000"/>
+                      <a:ext cx="7002145" cy="7179310"/>
                     </a:xfrm>
                     <a:prstGeom prst="rect">
                       <a:avLst/>
@@ -3301,35 +3288,6 @@
           <w:color w:val="002060"/>
           <w:sz w:val="32"/>
           <w:szCs w:val="32"/>
-          <w:lang w:val="en-US"/>
-        </w:rPr>
-      </w:pPr>
-    </w:p>
-    <w:p>
-      <w:pPr>
-        <w:spacing w:line="360" w:lineRule="auto"/>
-        <w:rPr>
-          <w:rFonts w:ascii="Arial" w:eastAsiaTheme="majorEastAsia" w:hAnsi="Arial" w:cs="Arial"/>
-          <w:b/>
-          <w:bCs/>
-          <w:color w:val="002060"/>
-          <w:sz w:val="32"/>
-          <w:szCs w:val="32"/>
-          <w:lang w:val="en-US"/>
-        </w:rPr>
-      </w:pPr>
-    </w:p>
-    <w:p>
-      <w:pPr>
-        <w:spacing w:line="360" w:lineRule="auto"/>
-        <w:rPr>
-          <w:rFonts w:ascii="Arial" w:eastAsiaTheme="majorEastAsia" w:hAnsi="Arial" w:cs="Arial"/>
-          <w:b/>
-          <w:bCs/>
-          <w:color w:val="002060"/>
-          <w:sz w:val="32"/>
-          <w:szCs w:val="32"/>
-          <w:lang w:val="en-US"/>
         </w:rPr>
       </w:pPr>
     </w:p>
@@ -3363,7 +3321,7 @@
         </w:rPr>
         <w:lastRenderedPageBreak/>
         <w:drawing>
-          <wp:anchor distT="0" distB="0" distL="114300" distR="114300" simplePos="0" relativeHeight="251668480" behindDoc="0" locked="0" layoutInCell="1" allowOverlap="1" wp14:anchorId="7D1547F4" wp14:editId="7F651FC0">
+          <wp:anchor distT="0" distB="0" distL="114300" distR="114300" simplePos="0" relativeHeight="251668480" behindDoc="0" locked="0" layoutInCell="1" allowOverlap="1" wp14:anchorId="7D1547F4" wp14:editId="651E07A6">
             <wp:simplePos x="0" y="0"/>
             <wp:positionH relativeFrom="margin">
               <wp:align>center</wp:align>
@@ -3371,7 +3329,7 @@
             <wp:positionV relativeFrom="paragraph">
               <wp:posOffset>389255</wp:posOffset>
             </wp:positionV>
-            <wp:extent cx="6553200" cy="8237855"/>
+            <wp:extent cx="6728460" cy="8458200"/>
             <wp:effectExtent l="0" t="0" r="0" b="0"/>
             <wp:wrapTopAndBottom/>
             <wp:docPr id="1615066855" name="Picture 1"/>
@@ -3382,7 +3340,7 @@
               <a:graphicData uri="http://schemas.openxmlformats.org/drawingml/2006/picture">
                 <pic:pic xmlns:pic="http://schemas.openxmlformats.org/drawingml/2006/picture">
                   <pic:nvPicPr>
-                    <pic:cNvPr id="1615066855" name=""/>
+                    <pic:cNvPr id="1615066855" name="Picture 1"/>
                     <pic:cNvPicPr/>
                   </pic:nvPicPr>
                   <pic:blipFill>
@@ -3400,7 +3358,7 @@
                   <pic:spPr>
                     <a:xfrm>
                       <a:off x="0" y="0"/>
-                      <a:ext cx="6553200" cy="8237855"/>
+                      <a:ext cx="6728460" cy="8458200"/>
                     </a:xfrm>
                     <a:prstGeom prst="rect">
                       <a:avLst/>
@@ -3432,20 +3390,6 @@
     </w:p>
     <w:p>
       <w:pPr>
-        <w:spacing w:line="360" w:lineRule="auto"/>
-        <w:rPr>
-          <w:rFonts w:ascii="Arial" w:eastAsiaTheme="majorEastAsia" w:hAnsi="Arial" w:cs="Arial"/>
-          <w:b/>
-          <w:bCs/>
-          <w:color w:val="002060"/>
-          <w:sz w:val="32"/>
-          <w:szCs w:val="32"/>
-          <w:lang w:val="en-US"/>
-        </w:rPr>
-      </w:pPr>
-    </w:p>
-    <w:p>
-      <w:pPr>
         <w:pStyle w:val="ListParagraph"/>
         <w:numPr>
           <w:ilvl w:val="0"/>
@@ -3474,16 +3418,16 @@
         </w:rPr>
         <w:lastRenderedPageBreak/>
         <w:drawing>
-          <wp:anchor distT="0" distB="0" distL="114300" distR="114300" simplePos="0" relativeHeight="251669504" behindDoc="0" locked="0" layoutInCell="1" allowOverlap="1" wp14:anchorId="27337166" wp14:editId="288D624B">
+          <wp:anchor distT="0" distB="0" distL="114300" distR="114300" simplePos="0" relativeHeight="251669504" behindDoc="0" locked="0" layoutInCell="1" allowOverlap="1" wp14:anchorId="27337166" wp14:editId="22F10B2E">
             <wp:simplePos x="0" y="0"/>
             <wp:positionH relativeFrom="margin">
               <wp:align>center</wp:align>
             </wp:positionH>
             <wp:positionV relativeFrom="paragraph">
-              <wp:posOffset>439843</wp:posOffset>
+              <wp:posOffset>422910</wp:posOffset>
             </wp:positionV>
-            <wp:extent cx="6262370" cy="5715000"/>
-            <wp:effectExtent l="0" t="0" r="5080" b="0"/>
+            <wp:extent cx="6790690" cy="6197600"/>
+            <wp:effectExtent l="0" t="0" r="0" b="0"/>
             <wp:wrapTopAndBottom/>
             <wp:docPr id="1527793132" name="Picture 1"/>
             <wp:cNvGraphicFramePr>
@@ -3493,7 +3437,7 @@
               <a:graphicData uri="http://schemas.openxmlformats.org/drawingml/2006/picture">
                 <pic:pic xmlns:pic="http://schemas.openxmlformats.org/drawingml/2006/picture">
                   <pic:nvPicPr>
-                    <pic:cNvPr id="1527793132" name=""/>
+                    <pic:cNvPr id="1527793132" name="Picture 1"/>
                     <pic:cNvPicPr/>
                   </pic:nvPicPr>
                   <pic:blipFill>
@@ -3511,7 +3455,7 @@
                   <pic:spPr>
                     <a:xfrm>
                       <a:off x="0" y="0"/>
-                      <a:ext cx="6262370" cy="5715000"/>
+                      <a:ext cx="6790690" cy="6197600"/>
                     </a:xfrm>
                     <a:prstGeom prst="rect">
                       <a:avLst/>
@@ -3607,21 +3551,6 @@
           <w:color w:val="002060"/>
           <w:sz w:val="32"/>
           <w:szCs w:val="32"/>
-          <w:lang w:val="en-US"/>
-        </w:rPr>
-      </w:pPr>
-    </w:p>
-    <w:p>
-      <w:pPr>
-        <w:spacing w:line="360" w:lineRule="auto"/>
-        <w:rPr>
-          <w:rFonts w:ascii="Arial" w:eastAsiaTheme="majorEastAsia" w:hAnsi="Arial" w:cs="Arial"/>
-          <w:b/>
-          <w:bCs/>
-          <w:color w:val="002060"/>
-          <w:sz w:val="32"/>
-          <w:szCs w:val="32"/>
-          <w:lang w:val="en-US"/>
         </w:rPr>
       </w:pPr>
     </w:p>
@@ -3655,16 +3584,16 @@
         </w:rPr>
         <w:lastRenderedPageBreak/>
         <w:drawing>
-          <wp:anchor distT="0" distB="0" distL="114300" distR="114300" simplePos="0" relativeHeight="251670528" behindDoc="0" locked="0" layoutInCell="1" allowOverlap="1" wp14:anchorId="22E24B15" wp14:editId="7BCAAC3A">
+          <wp:anchor distT="0" distB="0" distL="114300" distR="114300" simplePos="0" relativeHeight="251670528" behindDoc="0" locked="0" layoutInCell="1" allowOverlap="1" wp14:anchorId="22E24B15" wp14:editId="3330C99A">
             <wp:simplePos x="0" y="0"/>
             <wp:positionH relativeFrom="margin">
               <wp:align>center</wp:align>
             </wp:positionH>
             <wp:positionV relativeFrom="paragraph">
-              <wp:posOffset>507365</wp:posOffset>
+              <wp:posOffset>431800</wp:posOffset>
             </wp:positionV>
-            <wp:extent cx="6544310" cy="8032750"/>
-            <wp:effectExtent l="0" t="0" r="8890" b="6350"/>
+            <wp:extent cx="7137400" cy="8420735"/>
+            <wp:effectExtent l="0" t="0" r="6350" b="0"/>
             <wp:wrapTopAndBottom/>
             <wp:docPr id="2109482666" name="Picture 1"/>
             <wp:cNvGraphicFramePr>
@@ -3674,7 +3603,7 @@
               <a:graphicData uri="http://schemas.openxmlformats.org/drawingml/2006/picture">
                 <pic:pic xmlns:pic="http://schemas.openxmlformats.org/drawingml/2006/picture">
                   <pic:nvPicPr>
-                    <pic:cNvPr id="2109482666" name=""/>
+                    <pic:cNvPr id="2109482666" name="Picture 1"/>
                     <pic:cNvPicPr/>
                   </pic:nvPicPr>
                   <pic:blipFill>
@@ -3692,7 +3621,7 @@
                   <pic:spPr>
                     <a:xfrm>
                       <a:off x="0" y="0"/>
-                      <a:ext cx="6544310" cy="8032750"/>
+                      <a:ext cx="7137400" cy="8420735"/>
                     </a:xfrm>
                     <a:prstGeom prst="rect">
                       <a:avLst/>
@@ -3724,6 +3653,11 @@
     </w:p>
     <w:p>
       <w:pPr>
+        <w:pStyle w:val="ListParagraph"/>
+        <w:numPr>
+          <w:ilvl w:val="0"/>
+          <w:numId w:val="101"/>
+        </w:numPr>
         <w:spacing w:line="360" w:lineRule="auto"/>
         <w:rPr>
           <w:rFonts w:ascii="Arial" w:eastAsiaTheme="majorEastAsia" w:hAnsi="Arial" w:cs="Arial"/>
@@ -3732,18 +3666,9 @@
           <w:color w:val="002060"/>
           <w:sz w:val="32"/>
           <w:szCs w:val="32"/>
-          <w:lang w:val="en-US"/>
-        </w:rPr>
-      </w:pPr>
-    </w:p>
-    <w:p>
-      <w:pPr>
-        <w:pStyle w:val="ListParagraph"/>
-        <w:numPr>
-          <w:ilvl w:val="0"/>
-          <w:numId w:val="101"/>
-        </w:numPr>
-        <w:spacing w:line="360" w:lineRule="auto"/>
+        </w:rPr>
+      </w:pPr>
+      <w:r>
         <w:rPr>
           <w:rFonts w:ascii="Arial" w:eastAsiaTheme="majorEastAsia" w:hAnsi="Arial" w:cs="Arial"/>
           <w:b/>
@@ -3752,32 +3677,25 @@
           <w:sz w:val="32"/>
           <w:szCs w:val="32"/>
         </w:rPr>
+        <w:lastRenderedPageBreak/>
+        <w:t>Αξιολόγηση</w:t>
+      </w:r>
+    </w:p>
+    <w:p>
+      <w:pPr>
+        <w:rPr>
+          <w:lang w:val="en-US"/>
+        </w:rPr>
       </w:pPr>
       <w:r>
         <w:rPr>
-          <w:rFonts w:ascii="Arial" w:eastAsiaTheme="majorEastAsia" w:hAnsi="Arial" w:cs="Arial"/>
-          <w:b/>
-          <w:bCs/>
-          <w:noProof/>
-          <w:color w:val="002060"/>
-          <w:sz w:val="32"/>
-          <w:szCs w:val="32"/>
           <w:lang w:val="en-US"/>
         </w:rPr>
-        <w:lastRenderedPageBreak/>
         <w:drawing>
-          <wp:anchor distT="0" distB="0" distL="114300" distR="114300" simplePos="0" relativeHeight="251671552" behindDoc="0" locked="0" layoutInCell="1" allowOverlap="1" wp14:anchorId="6E5E954A" wp14:editId="25A9BD2A">
-            <wp:simplePos x="0" y="0"/>
-            <wp:positionH relativeFrom="margin">
-              <wp:align>center</wp:align>
-            </wp:positionH>
-            <wp:positionV relativeFrom="paragraph">
-              <wp:posOffset>414443</wp:posOffset>
-            </wp:positionV>
-            <wp:extent cx="5537200" cy="8274050"/>
-            <wp:effectExtent l="0" t="0" r="6350" b="0"/>
-            <wp:wrapTopAndBottom/>
-            <wp:docPr id="1746059162" name="Picture 1"/>
+          <wp:inline distT="0" distB="0" distL="0" distR="0" wp14:anchorId="4C941FF5" wp14:editId="2804D902">
+            <wp:extent cx="5562600" cy="8372697"/>
+            <wp:effectExtent l="0" t="0" r="0" b="9525"/>
+            <wp:docPr id="31878997" name="Picture 1"/>
             <wp:cNvGraphicFramePr>
               <a:graphicFrameLocks xmlns:a="http://schemas.openxmlformats.org/drawingml/2006/main" noChangeAspect="1"/>
             </wp:cNvGraphicFramePr>
@@ -3785,17 +3703,11 @@
               <a:graphicData uri="http://schemas.openxmlformats.org/drawingml/2006/picture">
                 <pic:pic xmlns:pic="http://schemas.openxmlformats.org/drawingml/2006/picture">
                   <pic:nvPicPr>
-                    <pic:cNvPr id="1746059162" name=""/>
+                    <pic:cNvPr id="31878997" name=""/>
                     <pic:cNvPicPr/>
                   </pic:nvPicPr>
                   <pic:blipFill>
-                    <a:blip r:embed="rId26">
-                      <a:extLst>
-                        <a:ext uri="{28A0092B-C50C-407E-A947-70E740481C1C}">
-                          <a14:useLocalDpi xmlns:a14="http://schemas.microsoft.com/office/drawing/2010/main" val="0"/>
-                        </a:ext>
-                      </a:extLst>
-                    </a:blip>
+                    <a:blip r:embed="rId26"/>
                     <a:stretch>
                       <a:fillRect/>
                     </a:stretch>
@@ -3803,7 +3715,7 @@
                   <pic:spPr>
                     <a:xfrm>
                       <a:off x="0" y="0"/>
-                      <a:ext cx="5537200" cy="8274050"/>
+                      <a:ext cx="5568589" cy="8381711"/>
                     </a:xfrm>
                     <a:prstGeom prst="rect">
                       <a:avLst/>
@@ -3812,33 +3724,9 @@
                 </pic:pic>
               </a:graphicData>
             </a:graphic>
-            <wp14:sizeRelH relativeFrom="margin">
-              <wp14:pctWidth>0</wp14:pctWidth>
-            </wp14:sizeRelH>
-            <wp14:sizeRelV relativeFrom="margin">
-              <wp14:pctHeight>0</wp14:pctHeight>
-            </wp14:sizeRelV>
-          </wp:anchor>
+          </wp:inline>
         </w:drawing>
       </w:r>
-      <w:r>
-        <w:rPr>
-          <w:rFonts w:ascii="Arial" w:eastAsiaTheme="majorEastAsia" w:hAnsi="Arial" w:cs="Arial"/>
-          <w:b/>
-          <w:bCs/>
-          <w:color w:val="002060"/>
-          <w:sz w:val="32"/>
-          <w:szCs w:val="32"/>
-        </w:rPr>
-        <w:t>Αξιολόγηση</w:t>
-      </w:r>
-    </w:p>
-    <w:p>
-      <w:pPr>
-        <w:rPr>
-          <w:lang w:val="en-US"/>
-        </w:rPr>
-      </w:pPr>
     </w:p>
     <w:p>
       <w:pPr>

</xml_diff>